<commit_message>
Fetches account balance and debts from API
Refactors the application to fetch user account balance and debt information from the API instead of using local, outdated methods.
This ensures that the displayed information is up-to-date and accurate.

Introduces new API endpoints in the backend to provide the necessary data.
Implements caching mechanisms in the frontend to minimize API requests and improve performance.
</commit_message>
<xml_diff>
--- a/KecyKveci.docx
+++ b/KecyKveci.docx
@@ -18,6 +18,25 @@
         <w:t>Na povl zákazníky se bude používat account index 1</w:t>
       </w:r>
     </w:p>
+    <w:p/>
+    <w:p>
+      <w:r>
+        <w:t>Update transakci, paymentů – každ</w:t>
+      </w:r>
+      <w:r>
+        <w:t>é</w:t>
+      </w:r>
+      <w:r>
+        <w:t xml:space="preserve"> </w:t>
+      </w:r>
+      <w:r>
+        <w:t>2</w:t>
+      </w:r>
+      <w:r>
+        <w:t xml:space="preserve"> min</w:t>
+      </w:r>
+    </w:p>
+    <w:p/>
     <w:sectPr>
       <w:pgSz w:w="11906" w:h="16838"/>
       <w:pgMar w:top="1417" w:right="1417" w:bottom="1417" w:left="1417" w:header="708" w:footer="708" w:gutter="0"/>

</xml_diff>

<commit_message>
Removes obsolete documentation files.
Removes outdated documentation files, specifically diagrams and a word document, which are no longer relevant to the project.
</commit_message>
<xml_diff>
--- a/KecyKveci.docx
+++ b/KecyKveci.docx
@@ -1,6 +1,6 @@
 
 <file path=word/document.xml><?xml version="1.0" encoding="utf-8"?>
-<w:document xmlns:wpc="http://schemas.microsoft.com/office/word/2010/wordprocessingCanvas" xmlns:cx="http://schemas.microsoft.com/office/drawing/2014/chartex" xmlns:cx1="http://schemas.microsoft.com/office/drawing/2015/9/8/chartex" xmlns:cx2="http://schemas.microsoft.com/office/drawing/2015/10/21/chartex" xmlns:cx3="http://schemas.microsoft.com/office/drawing/2016/5/9/chartex" xmlns:cx4="http://schemas.microsoft.com/office/drawing/2016/5/10/chartex" xmlns:cx5="http://schemas.microsoft.com/office/drawing/2016/5/11/chartex" xmlns:cx6="http://schemas.microsoft.com/office/drawing/2016/5/12/chartex" xmlns:cx7="http://schemas.microsoft.com/office/drawing/2016/5/13/chartex" xmlns:cx8="http://schemas.microsoft.com/office/drawing/2016/5/14/chartex" xmlns:mc="http://schemas.openxmlformats.org/markup-compatibility/2006" xmlns:aink="http://schemas.microsoft.com/office/drawing/2016/ink" xmlns:am3d="http://schemas.microsoft.com/office/drawing/2017/model3d" xmlns:o="urn:schemas-microsoft-com:office:office" xmlns:oel="http://schemas.microsoft.com/office/2019/extlst" xmlns:r="http://schemas.openxmlformats.org/officeDocument/2006/relationships" xmlns:m="http://schemas.openxmlformats.org/officeDocument/2006/math" xmlns:v="urn:schemas-microsoft-com:vml" xmlns:wp14="http://schemas.microsoft.com/office/word/2010/wordprocessingDrawing" xmlns:wp="http://schemas.openxmlformats.org/drawingml/2006/wordprocessingDrawing" xmlns:w10="urn:schemas-microsoft-com:office:word" xmlns:w="http://schemas.openxmlformats.org/wordprocessingml/2006/main" xmlns:w14="http://schemas.microsoft.com/office/word/2010/wordml" xmlns:w15="http://schemas.microsoft.com/office/word/2012/wordml" xmlns:w16cex="http://schemas.microsoft.com/office/word/2018/wordml/cex" xmlns:w16cid="http://schemas.microsoft.com/office/word/2016/wordml/cid" xmlns:w16="http://schemas.microsoft.com/office/word/2018/wordml" xmlns:w16du="http://schemas.microsoft.com/office/word/2023/wordml/word16du" xmlns:w16sdtdh="http://schemas.microsoft.com/office/word/2020/wordml/sdtdatahash" xmlns:w16sdtfl="http://schemas.microsoft.com/office/word/2024/wordml/sdtformatlock" xmlns:w16se="http://schemas.microsoft.com/office/word/2015/wordml/symex" xmlns:wpg="http://schemas.microsoft.com/office/word/2010/wordprocessingGroup" xmlns:wpi="http://schemas.microsoft.com/office/word/2010/wordprocessingInk" xmlns:wne="http://schemas.microsoft.com/office/word/2006/wordml" xmlns:wps="http://schemas.microsoft.com/office/word/2010/wordprocessingShape" mc:Ignorable="w14 w15 w16se w16cid w16 w16cex w16sdtdh w16sdtfl w16du wp14">
+<w:document xmlns:wpc="http://schemas.microsoft.com/office/word/2010/wordprocessingCanvas" xmlns:cx="http://schemas.microsoft.com/office/drawing/2014/chartex" xmlns:cx1="http://schemas.microsoft.com/office/drawing/2015/9/8/chartex" xmlns:cx2="http://schemas.microsoft.com/office/drawing/2015/10/21/chartex" xmlns:cx3="http://schemas.microsoft.com/office/drawing/2016/5/9/chartex" xmlns:cx4="http://schemas.microsoft.com/office/drawing/2016/5/10/chartex" xmlns:cx5="http://schemas.microsoft.com/office/drawing/2016/5/11/chartex" xmlns:cx6="http://schemas.microsoft.com/office/drawing/2016/5/12/chartex" xmlns:cx7="http://schemas.microsoft.com/office/drawing/2016/5/13/chartex" xmlns:cx8="http://schemas.microsoft.com/office/drawing/2016/5/14/chartex" xmlns:mc="http://schemas.openxmlformats.org/markup-compatibility/2006" xmlns:aink="http://schemas.microsoft.com/office/drawing/2016/ink" xmlns:am3d="http://schemas.microsoft.com/office/drawing/2017/model3d" xmlns:o="urn:schemas-microsoft-com:office:office" xmlns:oel="http://schemas.microsoft.com/office/2019/extlst" xmlns:r="http://schemas.openxmlformats.org/officeDocument/2006/relationships" xmlns:m="http://schemas.openxmlformats.org/officeDocument/2006/math" xmlns:v="urn:schemas-microsoft-com:vml" xmlns:wp14="http://schemas.microsoft.com/office/word/2010/wordprocessingDrawing" xmlns:wp="http://schemas.openxmlformats.org/drawingml/2006/wordprocessingDrawing" xmlns:w10="urn:schemas-microsoft-com:office:word" xmlns:w="http://schemas.openxmlformats.org/wordprocessingml/2006/main" xmlns:w14="http://schemas.microsoft.com/office/word/2010/wordml" xmlns:w15="http://schemas.microsoft.com/office/word/2012/wordml" xmlns:w16cex="http://schemas.microsoft.com/office/word/2018/wordml/cex" xmlns:w16cid="http://schemas.microsoft.com/office/word/2016/wordml/cid" xmlns:w16="http://schemas.microsoft.com/office/word/2018/wordml" xmlns:w16sdtdh="http://schemas.microsoft.com/office/word/2020/wordml/sdtdatahash" xmlns:w16se="http://schemas.microsoft.com/office/word/2015/wordml/symex" xmlns:wpg="http://schemas.microsoft.com/office/word/2010/wordprocessingGroup" xmlns:wpi="http://schemas.microsoft.com/office/word/2010/wordprocessingInk" xmlns:wne="http://schemas.microsoft.com/office/word/2006/wordml" xmlns:wps="http://schemas.microsoft.com/office/word/2010/wordprocessingShape" mc:Ignorable="w14 w15 w16se w16cid w16 w16cex w16sdtdh wp14">
   <w:body>
     <w:p>
       <w:r>
@@ -34,6 +34,129 @@
       </w:r>
       <w:r>
         <w:t xml:space="preserve"> min</w:t>
+      </w:r>
+    </w:p>
+    <w:p/>
+    <w:p>
+      <w:r>
+        <w:t>Role:</w:t>
+      </w:r>
+    </w:p>
+    <w:p>
+      <w:r>
+        <w:t>Admin</w:t>
+      </w:r>
+    </w:p>
+    <w:p>
+      <w:r>
+        <w:t>Customer</w:t>
+      </w:r>
+    </w:p>
+    <w:p>
+      <w:r>
+        <w:t>Accountant</w:t>
+      </w:r>
+    </w:p>
+    <w:p>
+      <w:r>
+        <w:t>Payroll_accountant</w:t>
+      </w:r>
+    </w:p>
+    <w:p>
+      <w:r>
+        <w:t>Employee</w:t>
+      </w:r>
+    </w:p>
+    <w:p/>
+    <w:p>
+      <w:r>
+        <w:t>Funkce účetní:</w:t>
+      </w:r>
+    </w:p>
+    <w:p>
+      <w:r>
+        <w:t>Správa zákazníků</w:t>
+      </w:r>
+    </w:p>
+    <w:p>
+      <w:r>
+        <w:t>Převod na stálé zákazníky</w:t>
+      </w:r>
+    </w:p>
+    <w:p>
+      <w:r>
+        <w:t>Poslání kódu registrace pro zákazníka</w:t>
+      </w:r>
+    </w:p>
+    <w:p>
+      <w:r>
+        <w:t>Správa plateb</w:t>
+      </w:r>
+    </w:p>
+    <w:p>
+      <w:r>
+        <w:t>Potvrzování výplat (1 ze 2)</w:t>
+      </w:r>
+    </w:p>
+    <w:p/>
+    <w:p>
+      <w:r>
+        <w:t>Funkce mzdové účetní</w:t>
+      </w:r>
+      <w:r>
+        <w:t>:</w:t>
+      </w:r>
+    </w:p>
+    <w:p>
+      <w:r>
+        <w:t>Správa zaměstnanců</w:t>
+      </w:r>
+    </w:p>
+    <w:p>
+      <w:r>
+        <w:t>Import/Zadání docházky</w:t>
+      </w:r>
+    </w:p>
+    <w:p>
+      <w:r>
+        <w:t>Potvrzení výplat (1 ze 2)</w:t>
+      </w:r>
+    </w:p>
+    <w:p>
+      <w:r>
+        <w:t>Odeslání výplat</w:t>
+      </w:r>
+    </w:p>
+    <w:p>
+      <w:r>
+        <w:t>(Tady je potřeba udělat algoritmus vybírání peněz od zákazníků na co nejméně transakcí)</w:t>
+      </w:r>
+    </w:p>
+    <w:p/>
+    <w:p/>
+    <w:p/>
+    <w:p>
+      <w:r>
+        <w:lastRenderedPageBreak/>
+        <w:t>Funkce admina:</w:t>
+      </w:r>
+    </w:p>
+    <w:p>
+      <w:r>
+        <w:t>Správa</w:t>
+      </w:r>
+      <w:r>
+        <w:t xml:space="preserve"> všeho</w:t>
+      </w:r>
+    </w:p>
+    <w:p>
+      <w:r>
+        <w:t>Vidí všechny platby….</w:t>
+      </w:r>
+    </w:p>
+    <w:p>
+      <w:r>
+        <w:t>Admin specific věci – to be done</w:t>
       </w:r>
     </w:p>
     <w:p/>
@@ -48,7 +171,7 @@
 </file>
 
 <file path=word/styles.xml><?xml version="1.0" encoding="utf-8"?>
-<w:styles xmlns:mc="http://schemas.openxmlformats.org/markup-compatibility/2006" xmlns:r="http://schemas.openxmlformats.org/officeDocument/2006/relationships" xmlns:w="http://schemas.openxmlformats.org/wordprocessingml/2006/main" xmlns:w14="http://schemas.microsoft.com/office/word/2010/wordml" xmlns:w15="http://schemas.microsoft.com/office/word/2012/wordml" xmlns:w16cex="http://schemas.microsoft.com/office/word/2018/wordml/cex" xmlns:w16cid="http://schemas.microsoft.com/office/word/2016/wordml/cid" xmlns:w16="http://schemas.microsoft.com/office/word/2018/wordml" xmlns:w16du="http://schemas.microsoft.com/office/word/2023/wordml/word16du" xmlns:w16sdtdh="http://schemas.microsoft.com/office/word/2020/wordml/sdtdatahash" xmlns:w16sdtfl="http://schemas.microsoft.com/office/word/2024/wordml/sdtformatlock" xmlns:w16se="http://schemas.microsoft.com/office/word/2015/wordml/symex" mc:Ignorable="w14 w15 w16se w16cid w16 w16cex w16sdtdh w16sdtfl w16du">
+<w:styles xmlns:mc="http://schemas.openxmlformats.org/markup-compatibility/2006" xmlns:r="http://schemas.openxmlformats.org/officeDocument/2006/relationships" xmlns:w="http://schemas.openxmlformats.org/wordprocessingml/2006/main" xmlns:w14="http://schemas.microsoft.com/office/word/2010/wordml" xmlns:w15="http://schemas.microsoft.com/office/word/2012/wordml" xmlns:w16cex="http://schemas.microsoft.com/office/word/2018/wordml/cex" xmlns:w16cid="http://schemas.microsoft.com/office/word/2016/wordml/cid" xmlns:w16="http://schemas.microsoft.com/office/word/2018/wordml" xmlns:w16sdtdh="http://schemas.microsoft.com/office/word/2020/wordml/sdtdatahash" xmlns:w16se="http://schemas.microsoft.com/office/word/2015/wordml/symex" mc:Ignorable="w14 w15 w16se w16cid w16 w16cex w16sdtdh">
   <w:docDefaults>
     <w:rPrDefault>
       <w:rPr>

</xml_diff>

<commit_message>
Allows nullable Supervisor and Work Records
Changes ReportsToId, Supervisor, Subordinates, and WorkRecords to be nullable.

This allows for employees without supervisors or work records.
</commit_message>
<xml_diff>
--- a/KecyKveci.docx
+++ b/KecyKveci.docx
@@ -1,6 +1,6 @@
 
 <file path=word/document.xml><?xml version="1.0" encoding="utf-8"?>
-<w:document xmlns:wpc="http://schemas.microsoft.com/office/word/2010/wordprocessingCanvas" xmlns:cx="http://schemas.microsoft.com/office/drawing/2014/chartex" xmlns:cx1="http://schemas.microsoft.com/office/drawing/2015/9/8/chartex" xmlns:cx2="http://schemas.microsoft.com/office/drawing/2015/10/21/chartex" xmlns:cx3="http://schemas.microsoft.com/office/drawing/2016/5/9/chartex" xmlns:cx4="http://schemas.microsoft.com/office/drawing/2016/5/10/chartex" xmlns:cx5="http://schemas.microsoft.com/office/drawing/2016/5/11/chartex" xmlns:cx6="http://schemas.microsoft.com/office/drawing/2016/5/12/chartex" xmlns:cx7="http://schemas.microsoft.com/office/drawing/2016/5/13/chartex" xmlns:cx8="http://schemas.microsoft.com/office/drawing/2016/5/14/chartex" xmlns:mc="http://schemas.openxmlformats.org/markup-compatibility/2006" xmlns:aink="http://schemas.microsoft.com/office/drawing/2016/ink" xmlns:am3d="http://schemas.microsoft.com/office/drawing/2017/model3d" xmlns:o="urn:schemas-microsoft-com:office:office" xmlns:oel="http://schemas.microsoft.com/office/2019/extlst" xmlns:r="http://schemas.openxmlformats.org/officeDocument/2006/relationships" xmlns:m="http://schemas.openxmlformats.org/officeDocument/2006/math" xmlns:v="urn:schemas-microsoft-com:vml" xmlns:wp14="http://schemas.microsoft.com/office/word/2010/wordprocessingDrawing" xmlns:wp="http://schemas.openxmlformats.org/drawingml/2006/wordprocessingDrawing" xmlns:w10="urn:schemas-microsoft-com:office:word" xmlns:w="http://schemas.openxmlformats.org/wordprocessingml/2006/main" xmlns:w14="http://schemas.microsoft.com/office/word/2010/wordml" xmlns:w15="http://schemas.microsoft.com/office/word/2012/wordml" xmlns:w16cex="http://schemas.microsoft.com/office/word/2018/wordml/cex" xmlns:w16cid="http://schemas.microsoft.com/office/word/2016/wordml/cid" xmlns:w16="http://schemas.microsoft.com/office/word/2018/wordml" xmlns:w16sdtdh="http://schemas.microsoft.com/office/word/2020/wordml/sdtdatahash" xmlns:w16se="http://schemas.microsoft.com/office/word/2015/wordml/symex" xmlns:wpg="http://schemas.microsoft.com/office/word/2010/wordprocessingGroup" xmlns:wpi="http://schemas.microsoft.com/office/word/2010/wordprocessingInk" xmlns:wne="http://schemas.microsoft.com/office/word/2006/wordml" xmlns:wps="http://schemas.microsoft.com/office/word/2010/wordprocessingShape" mc:Ignorable="w14 w15 w16se w16cid w16 w16cex w16sdtdh wp14">
+<w:document xmlns:wpc="http://schemas.microsoft.com/office/word/2010/wordprocessingCanvas" xmlns:cx="http://schemas.microsoft.com/office/drawing/2014/chartex" xmlns:cx1="http://schemas.microsoft.com/office/drawing/2015/9/8/chartex" xmlns:cx2="http://schemas.microsoft.com/office/drawing/2015/10/21/chartex" xmlns:cx3="http://schemas.microsoft.com/office/drawing/2016/5/9/chartex" xmlns:cx4="http://schemas.microsoft.com/office/drawing/2016/5/10/chartex" xmlns:cx5="http://schemas.microsoft.com/office/drawing/2016/5/11/chartex" xmlns:cx6="http://schemas.microsoft.com/office/drawing/2016/5/12/chartex" xmlns:cx7="http://schemas.microsoft.com/office/drawing/2016/5/13/chartex" xmlns:cx8="http://schemas.microsoft.com/office/drawing/2016/5/14/chartex" xmlns:mc="http://schemas.openxmlformats.org/markup-compatibility/2006" xmlns:aink="http://schemas.microsoft.com/office/drawing/2016/ink" xmlns:am3d="http://schemas.microsoft.com/office/drawing/2017/model3d" xmlns:o="urn:schemas-microsoft-com:office:office" xmlns:oel="http://schemas.microsoft.com/office/2019/extlst" xmlns:r="http://schemas.openxmlformats.org/officeDocument/2006/relationships" xmlns:m="http://schemas.openxmlformats.org/officeDocument/2006/math" xmlns:v="urn:schemas-microsoft-com:vml" xmlns:wp14="http://schemas.microsoft.com/office/word/2010/wordprocessingDrawing" xmlns:wp="http://schemas.openxmlformats.org/drawingml/2006/wordprocessingDrawing" xmlns:w10="urn:schemas-microsoft-com:office:word" xmlns:w="http://schemas.openxmlformats.org/wordprocessingml/2006/main" xmlns:w14="http://schemas.microsoft.com/office/word/2010/wordml" xmlns:w15="http://schemas.microsoft.com/office/word/2012/wordml" xmlns:w16cex="http://schemas.microsoft.com/office/word/2018/wordml/cex" xmlns:w16cid="http://schemas.microsoft.com/office/word/2016/wordml/cid" xmlns:w16="http://schemas.microsoft.com/office/word/2018/wordml" xmlns:w16du="http://schemas.microsoft.com/office/word/2023/wordml/word16du" xmlns:w16sdtdh="http://schemas.microsoft.com/office/word/2020/wordml/sdtdatahash" xmlns:w16sdtfl="http://schemas.microsoft.com/office/word/2024/wordml/sdtformatlock" xmlns:w16se="http://schemas.microsoft.com/office/word/2015/wordml/symex" xmlns:wpg="http://schemas.microsoft.com/office/word/2010/wordprocessingGroup" xmlns:wpi="http://schemas.microsoft.com/office/word/2010/wordprocessingInk" xmlns:wne="http://schemas.microsoft.com/office/word/2006/wordml" xmlns:wps="http://schemas.microsoft.com/office/word/2010/wordprocessingShape" mc:Ignorable="w14 w15 w16se w16cid w16 w16cex w16sdtdh w16sdtfl w16du wp14">
   <w:body>
     <w:p>
       <w:r>
@@ -159,6 +159,93 @@
         <w:t>Admin specific věci – to be done</w:t>
       </w:r>
     </w:p>
+    <w:p>
+      <w:r>
+        <w:t>Resetování hesel uživatelů</w:t>
+      </w:r>
+    </w:p>
+    <w:p/>
+    <w:p/>
+    <w:p/>
+    <w:p/>
+    <w:p>
+      <w:r>
+        <w:t>Zobrazení od účetní</w:t>
+      </w:r>
+    </w:p>
+    <w:p/>
+    <w:p>
+      <w:r>
+        <w:t>Customer:</w:t>
+      </w:r>
+    </w:p>
+    <w:p>
+      <w:r>
+        <w:t>First name</w:t>
+      </w:r>
+    </w:p>
+    <w:p>
+      <w:r>
+        <w:t>Last name</w:t>
+      </w:r>
+    </w:p>
+    <w:p>
+      <w:r>
+        <w:t>Title</w:t>
+      </w:r>
+    </w:p>
+    <w:p>
+      <w:r>
+        <w:t>Address</w:t>
+      </w:r>
+    </w:p>
+    <w:p>
+      <w:r>
+        <w:t>Postal code</w:t>
+      </w:r>
+    </w:p>
+    <w:p>
+      <w:r>
+        <w:t>City</w:t>
+      </w:r>
+    </w:p>
+    <w:p>
+      <w:r>
+        <w:t>Email</w:t>
+      </w:r>
+    </w:p>
+    <w:p>
+      <w:r>
+        <w:t>Telephone</w:t>
+      </w:r>
+    </w:p>
+    <w:p/>
+    <w:p>
+      <w:r>
+        <w:t>Je loyal – bool RO</w:t>
+      </w:r>
+    </w:p>
+    <w:p>
+      <w:r>
+        <w:t>Username – RO (pouze pokud je loyal, jinak schovat pole)</w:t>
+      </w:r>
+    </w:p>
+    <w:p>
+      <w:r>
+        <w:t>Account id – RO</w:t>
+      </w:r>
+    </w:p>
+    <w:p>
+      <w:r>
+        <w:t>Base address – RO</w:t>
+      </w:r>
+    </w:p>
+    <w:p>
+      <w:r>
+        <w:t>RO – Read Only</w:t>
+      </w:r>
+    </w:p>
+    <w:p/>
     <w:p/>
     <w:sectPr>
       <w:pgSz w:w="11906" w:h="16838"/>
@@ -171,7 +258,7 @@
 </file>
 
 <file path=word/styles.xml><?xml version="1.0" encoding="utf-8"?>
-<w:styles xmlns:mc="http://schemas.openxmlformats.org/markup-compatibility/2006" xmlns:r="http://schemas.openxmlformats.org/officeDocument/2006/relationships" xmlns:w="http://schemas.openxmlformats.org/wordprocessingml/2006/main" xmlns:w14="http://schemas.microsoft.com/office/word/2010/wordml" xmlns:w15="http://schemas.microsoft.com/office/word/2012/wordml" xmlns:w16cex="http://schemas.microsoft.com/office/word/2018/wordml/cex" xmlns:w16cid="http://schemas.microsoft.com/office/word/2016/wordml/cid" xmlns:w16="http://schemas.microsoft.com/office/word/2018/wordml" xmlns:w16sdtdh="http://schemas.microsoft.com/office/word/2020/wordml/sdtdatahash" xmlns:w16se="http://schemas.microsoft.com/office/word/2015/wordml/symex" mc:Ignorable="w14 w15 w16se w16cid w16 w16cex w16sdtdh">
+<w:styles xmlns:mc="http://schemas.openxmlformats.org/markup-compatibility/2006" xmlns:r="http://schemas.openxmlformats.org/officeDocument/2006/relationships" xmlns:w="http://schemas.openxmlformats.org/wordprocessingml/2006/main" xmlns:w14="http://schemas.microsoft.com/office/word/2010/wordml" xmlns:w15="http://schemas.microsoft.com/office/word/2012/wordml" xmlns:w16cex="http://schemas.microsoft.com/office/word/2018/wordml/cex" xmlns:w16cid="http://schemas.microsoft.com/office/word/2016/wordml/cid" xmlns:w16="http://schemas.microsoft.com/office/word/2018/wordml" xmlns:w16du="http://schemas.microsoft.com/office/word/2023/wordml/word16du" xmlns:w16sdtdh="http://schemas.microsoft.com/office/word/2020/wordml/sdtdatahash" xmlns:w16sdtfl="http://schemas.microsoft.com/office/word/2024/wordml/sdtformatlock" xmlns:w16se="http://schemas.microsoft.com/office/word/2015/wordml/symex" mc:Ignorable="w14 w15 w16se w16cid w16 w16cex w16sdtdh w16sdtfl w16du">
   <w:docDefaults>
     <w:rPrDefault>
       <w:rPr>

</xml_diff>

<commit_message>
Updates the customer management document.
Updates the customer management document after merging with the main branch.
</commit_message>
<xml_diff>
--- a/KecyKveci.docx
+++ b/KecyKveci.docx
@@ -36,6 +36,216 @@
         <w:t xml:space="preserve"> min</w:t>
       </w:r>
     </w:p>
+    <w:p/>
+    <w:p>
+      <w:r>
+        <w:t>Role:</w:t>
+      </w:r>
+    </w:p>
+    <w:p>
+      <w:r>
+        <w:t>Admin</w:t>
+      </w:r>
+    </w:p>
+    <w:p>
+      <w:r>
+        <w:t>Customer</w:t>
+      </w:r>
+    </w:p>
+    <w:p>
+      <w:r>
+        <w:t>Accountant</w:t>
+      </w:r>
+    </w:p>
+    <w:p>
+      <w:r>
+        <w:t>Payroll_accountant</w:t>
+      </w:r>
+    </w:p>
+    <w:p>
+      <w:r>
+        <w:t>Employee</w:t>
+      </w:r>
+    </w:p>
+    <w:p/>
+    <w:p>
+      <w:r>
+        <w:t>Funkce účetní:</w:t>
+      </w:r>
+    </w:p>
+    <w:p>
+      <w:r>
+        <w:t>Správa zákazníků</w:t>
+      </w:r>
+    </w:p>
+    <w:p>
+      <w:r>
+        <w:t>Převod na stálé zákazníky</w:t>
+      </w:r>
+    </w:p>
+    <w:p>
+      <w:r>
+        <w:t>Poslání kódu registrace pro zákazníka</w:t>
+      </w:r>
+    </w:p>
+    <w:p>
+      <w:r>
+        <w:t>Správa plateb</w:t>
+      </w:r>
+    </w:p>
+    <w:p>
+      <w:r>
+        <w:t>Potvrzování výplat (1 ze 2)</w:t>
+      </w:r>
+    </w:p>
+    <w:p/>
+    <w:p>
+      <w:r>
+        <w:t>Funkce mzdové účetní</w:t>
+      </w:r>
+      <w:r>
+        <w:t>:</w:t>
+      </w:r>
+    </w:p>
+    <w:p>
+      <w:r>
+        <w:t>Správa zaměstnanců</w:t>
+      </w:r>
+    </w:p>
+    <w:p>
+      <w:r>
+        <w:t>Import/Zadání docházky</w:t>
+      </w:r>
+    </w:p>
+    <w:p>
+      <w:r>
+        <w:t>Potvrzení výplat (1 ze 2)</w:t>
+      </w:r>
+    </w:p>
+    <w:p>
+      <w:r>
+        <w:t>Odeslání výplat</w:t>
+      </w:r>
+    </w:p>
+    <w:p>
+      <w:r>
+        <w:t>(Tady je potřeba udělat algoritmus vybírání peněz od zákazníků na co nejméně transakcí)</w:t>
+      </w:r>
+    </w:p>
+    <w:p/>
+    <w:p/>
+    <w:p/>
+    <w:p>
+      <w:r>
+        <w:lastRenderedPageBreak/>
+        <w:t>Funkce admina:</w:t>
+      </w:r>
+    </w:p>
+    <w:p>
+      <w:r>
+        <w:t>Správa</w:t>
+      </w:r>
+      <w:r>
+        <w:t xml:space="preserve"> všeho</w:t>
+      </w:r>
+    </w:p>
+    <w:p>
+      <w:r>
+        <w:t>Vidí všechny platby….</w:t>
+      </w:r>
+    </w:p>
+    <w:p>
+      <w:r>
+        <w:t>Admin specific věci – to be done</w:t>
+      </w:r>
+    </w:p>
+    <w:p>
+      <w:r>
+        <w:t>Resetování hesel uživatelů</w:t>
+      </w:r>
+    </w:p>
+    <w:p/>
+    <w:p/>
+    <w:p/>
+    <w:p/>
+    <w:p>
+      <w:r>
+        <w:t>Zobrazení od účetní</w:t>
+      </w:r>
+    </w:p>
+    <w:p/>
+    <w:p>
+      <w:r>
+        <w:t>Customer:</w:t>
+      </w:r>
+    </w:p>
+    <w:p>
+      <w:r>
+        <w:t>First name</w:t>
+      </w:r>
+    </w:p>
+    <w:p>
+      <w:r>
+        <w:t>Last name</w:t>
+      </w:r>
+    </w:p>
+    <w:p>
+      <w:r>
+        <w:t>Title</w:t>
+      </w:r>
+    </w:p>
+    <w:p>
+      <w:r>
+        <w:t>Address</w:t>
+      </w:r>
+    </w:p>
+    <w:p>
+      <w:r>
+        <w:t>Postal code</w:t>
+      </w:r>
+    </w:p>
+    <w:p>
+      <w:r>
+        <w:t>City</w:t>
+      </w:r>
+    </w:p>
+    <w:p>
+      <w:r>
+        <w:t>Email</w:t>
+      </w:r>
+    </w:p>
+    <w:p>
+      <w:r>
+        <w:t>Telephone</w:t>
+      </w:r>
+    </w:p>
+    <w:p/>
+    <w:p>
+      <w:r>
+        <w:t>Je loyal – bool RO</w:t>
+      </w:r>
+    </w:p>
+    <w:p>
+      <w:r>
+        <w:t>Username – RO (pouze pokud je loyal, jinak schovat pole)</w:t>
+      </w:r>
+    </w:p>
+    <w:p>
+      <w:r>
+        <w:t>Account id – RO</w:t>
+      </w:r>
+    </w:p>
+    <w:p>
+      <w:r>
+        <w:t>Base address – RO</w:t>
+      </w:r>
+    </w:p>
+    <w:p>
+      <w:r>
+        <w:t>RO – Read Only</w:t>
+      </w:r>
+    </w:p>
+    <w:p/>
     <w:p/>
     <w:sectPr>
       <w:pgSz w:w="11906" w:h="16838"/>

</xml_diff>